<commit_message>
added english annotation to dokumentace.docx and dokumentace.pdf
</commit_message>
<xml_diff>
--- a/dokumentace.docx
+++ b/dokumentace.docx
@@ -364,44 +364,376 @@
     <w:p>
       <w:pPr>
         <w:pStyle w:val="Text"/>
+        <w:spacing w:before="360" w:after="360"/>
+        <w:ind w:firstLine="0"/>
+      </w:pPr>
+      <w:r>
+        <w:tab/>
+      </w:r>
+      <w:r>
+        <w:t>Mým úkolem bylo vytvořit příběhovou hru využívající prvky neeuklidovské geometrie.  Má hra je spojením herních žánrů puzzle a horror, tudíž vyzkouší rychlé přemýšlení hráčů pod tlakem</w:t>
+      </w:r>
+      <w:r>
+        <w:t>. O</w:t>
+      </w:r>
+      <w:r>
+        <w:t>dehrává se v</w:t>
+      </w:r>
+      <w:r>
+        <w:t xml:space="preserve"> omezené</w:t>
+      </w:r>
+      <w:r>
+        <w:t> modelované části prostor</w:t>
+      </w:r>
+      <w:r>
+        <w:t xml:space="preserve"> Gymnázia Arabská</w:t>
+      </w:r>
+      <w:r>
+        <w:t>, což ještě</w:t>
+      </w:r>
+      <w:r>
+        <w:t xml:space="preserve"> pro lidi, </w:t>
+      </w:r>
+      <w:r>
+        <w:t>kteří</w:t>
+      </w:r>
+      <w:r>
+        <w:t xml:space="preserve"> toto místo znají,</w:t>
+      </w:r>
+      <w:r>
+        <w:t xml:space="preserve"> přidává k horrorovému aspektu hry.</w:t>
+      </w:r>
+    </w:p>
+    <w:p>
+      <w:pPr>
+        <w:spacing w:after="0" w:line="300" w:lineRule="auto"/>
+        <w:jc w:val="both"/>
+        <w:rPr>
+          <w:sz w:val="32"/>
+          <w:szCs w:val="32"/>
+        </w:rPr>
+      </w:pPr>
+      <w:r>
+        <w:rPr>
+          <w:sz w:val="32"/>
+          <w:szCs w:val="32"/>
+        </w:rPr>
+        <w:t>Annotation</w:t>
+      </w:r>
+    </w:p>
+    <w:p>
+      <w:pPr>
+        <w:pStyle w:val="Text"/>
         <w:spacing w:before="360"/>
         <w:ind w:firstLine="0"/>
       </w:pPr>
       <w:r>
         <w:tab/>
-      </w:r>
-      <w:r>
-        <w:t>Mým úkolem bylo vytvořit příběhovou hru využívající prvky neeuklidovské geometrie.  Má hra je spojením herních žánrů puzzle a horror, tudíž vyzkouší rychlé přemýšlení hráčů pod tlakem</w:t>
-      </w:r>
-      <w:r>
-        <w:t>. O</w:t>
-      </w:r>
-      <w:r>
-        <w:t>dehrává se v</w:t>
-      </w:r>
-      <w:r>
-        <w:t xml:space="preserve"> omezené</w:t>
-      </w:r>
-      <w:r>
-        <w:t> modelované části prostor</w:t>
-      </w:r>
-      <w:r>
-        <w:t xml:space="preserve"> Gymnázia Arabská</w:t>
-      </w:r>
-      <w:r>
-        <w:t>, což ještě</w:t>
-      </w:r>
-      <w:r>
-        <w:t xml:space="preserve"> pro lidi, </w:t>
-      </w:r>
-      <w:r>
-        <w:t>kteří</w:t>
-      </w:r>
-      <w:r>
-        <w:t xml:space="preserve"> toto místo znají,</w:t>
-      </w:r>
-      <w:r>
-        <w:t xml:space="preserve"> přidává k horrorovému aspektu hry.</w:t>
+        <w:t xml:space="preserve">My </w:t>
+      </w:r>
+      <w:proofErr w:type="spellStart"/>
+      <w:r>
+        <w:t>task</w:t>
+      </w:r>
+      <w:proofErr w:type="spellEnd"/>
+      <w:r>
+        <w:t xml:space="preserve"> </w:t>
+      </w:r>
+      <w:proofErr w:type="spellStart"/>
+      <w:r>
+        <w:t>was</w:t>
+      </w:r>
+      <w:proofErr w:type="spellEnd"/>
+      <w:r>
+        <w:t xml:space="preserve"> to </w:t>
+      </w:r>
+      <w:proofErr w:type="spellStart"/>
+      <w:r>
+        <w:t>create</w:t>
+      </w:r>
+      <w:proofErr w:type="spellEnd"/>
+      <w:r>
+        <w:t xml:space="preserve"> a story game </w:t>
+      </w:r>
+      <w:proofErr w:type="spellStart"/>
+      <w:r>
+        <w:t>using</w:t>
+      </w:r>
+      <w:proofErr w:type="spellEnd"/>
+      <w:r>
+        <w:t xml:space="preserve"> </w:t>
+      </w:r>
+      <w:proofErr w:type="spellStart"/>
+      <w:r>
+        <w:t>elements</w:t>
+      </w:r>
+      <w:proofErr w:type="spellEnd"/>
+      <w:r>
+        <w:t xml:space="preserve"> </w:t>
+      </w:r>
+      <w:proofErr w:type="spellStart"/>
+      <w:r>
+        <w:t>of</w:t>
+      </w:r>
+      <w:proofErr w:type="spellEnd"/>
+      <w:r>
+        <w:t xml:space="preserve"> non-</w:t>
+      </w:r>
+      <w:proofErr w:type="spellStart"/>
+      <w:r>
+        <w:t>Euclidean</w:t>
+      </w:r>
+      <w:proofErr w:type="spellEnd"/>
+      <w:r>
+        <w:t xml:space="preserve"> geometry. My game </w:t>
+      </w:r>
+      <w:proofErr w:type="spellStart"/>
+      <w:r>
+        <w:t>is</w:t>
+      </w:r>
+      <w:proofErr w:type="spellEnd"/>
+      <w:r>
+        <w:t xml:space="preserve"> a </w:t>
+      </w:r>
+      <w:proofErr w:type="spellStart"/>
+      <w:r>
+        <w:t>fusion</w:t>
+      </w:r>
+      <w:proofErr w:type="spellEnd"/>
+      <w:r>
+        <w:t xml:space="preserve"> </w:t>
+      </w:r>
+      <w:proofErr w:type="spellStart"/>
+      <w:r>
+        <w:t>of</w:t>
+      </w:r>
+      <w:proofErr w:type="spellEnd"/>
+      <w:r>
+        <w:t xml:space="preserve"> </w:t>
+      </w:r>
+      <w:proofErr w:type="spellStart"/>
+      <w:r>
+        <w:t>the</w:t>
+      </w:r>
+      <w:proofErr w:type="spellEnd"/>
+      <w:r>
+        <w:t xml:space="preserve"> puzzle and horror game </w:t>
+      </w:r>
+      <w:proofErr w:type="spellStart"/>
+      <w:r>
+        <w:t>genres</w:t>
+      </w:r>
+      <w:proofErr w:type="spellEnd"/>
+      <w:r>
+        <w:t xml:space="preserve">, </w:t>
+      </w:r>
+      <w:proofErr w:type="spellStart"/>
+      <w:r>
+        <w:t>therefore</w:t>
+      </w:r>
+      <w:proofErr w:type="spellEnd"/>
+      <w:r>
+        <w:t xml:space="preserve"> </w:t>
+      </w:r>
+      <w:proofErr w:type="spellStart"/>
+      <w:r>
+        <w:t>it</w:t>
+      </w:r>
+      <w:proofErr w:type="spellEnd"/>
+      <w:r>
+        <w:t xml:space="preserve"> </w:t>
+      </w:r>
+      <w:proofErr w:type="spellStart"/>
+      <w:r>
+        <w:t>will</w:t>
+      </w:r>
+      <w:proofErr w:type="spellEnd"/>
+      <w:r>
+        <w:t xml:space="preserve"> test </w:t>
+      </w:r>
+      <w:proofErr w:type="spellStart"/>
+      <w:r>
+        <w:t>the</w:t>
+      </w:r>
+      <w:proofErr w:type="spellEnd"/>
+      <w:r>
+        <w:t xml:space="preserve"> </w:t>
+      </w:r>
+      <w:proofErr w:type="spellStart"/>
+      <w:r>
+        <w:t>quick</w:t>
+      </w:r>
+      <w:proofErr w:type="spellEnd"/>
+      <w:r>
+        <w:t xml:space="preserve"> </w:t>
+      </w:r>
+      <w:proofErr w:type="spellStart"/>
+      <w:r>
+        <w:t>thinking</w:t>
+      </w:r>
+      <w:proofErr w:type="spellEnd"/>
+      <w:r>
+        <w:t xml:space="preserve"> </w:t>
+      </w:r>
+      <w:proofErr w:type="spellStart"/>
+      <w:r>
+        <w:t>of</w:t>
+      </w:r>
+      <w:proofErr w:type="spellEnd"/>
+      <w:r>
+        <w:t xml:space="preserve"> </w:t>
+      </w:r>
+      <w:proofErr w:type="spellStart"/>
+      <w:r>
+        <w:t>players</w:t>
+      </w:r>
+      <w:proofErr w:type="spellEnd"/>
+      <w:r>
+        <w:t xml:space="preserve"> </w:t>
+      </w:r>
+      <w:proofErr w:type="spellStart"/>
+      <w:r>
+        <w:t>under</w:t>
+      </w:r>
+      <w:proofErr w:type="spellEnd"/>
+      <w:r>
+        <w:t xml:space="preserve"> </w:t>
+      </w:r>
+      <w:proofErr w:type="spellStart"/>
+      <w:r>
+        <w:t>pressure</w:t>
+      </w:r>
+      <w:proofErr w:type="spellEnd"/>
+      <w:r>
+        <w:t xml:space="preserve">. It </w:t>
+      </w:r>
+      <w:proofErr w:type="spellStart"/>
+      <w:r>
+        <w:t>takes</w:t>
+      </w:r>
+      <w:proofErr w:type="spellEnd"/>
+      <w:r>
+        <w:t xml:space="preserve"> place in a limited </w:t>
+      </w:r>
+      <w:proofErr w:type="spellStart"/>
+      <w:r>
+        <w:t>modelled</w:t>
+      </w:r>
+      <w:proofErr w:type="spellEnd"/>
+      <w:r>
+        <w:t xml:space="preserve"> part </w:t>
+      </w:r>
+      <w:proofErr w:type="spellStart"/>
+      <w:r>
+        <w:t>of</w:t>
+      </w:r>
+      <w:proofErr w:type="spellEnd"/>
+      <w:r>
+        <w:t xml:space="preserve"> </w:t>
+      </w:r>
+      <w:proofErr w:type="spellStart"/>
+      <w:r>
+        <w:t>the</w:t>
+      </w:r>
+      <w:proofErr w:type="spellEnd"/>
+      <w:r>
+        <w:t xml:space="preserve"> Gymnázium Arabská </w:t>
+      </w:r>
+      <w:proofErr w:type="spellStart"/>
+      <w:r>
+        <w:t>building</w:t>
+      </w:r>
+      <w:proofErr w:type="spellEnd"/>
+      <w:r>
+        <w:t xml:space="preserve">, </w:t>
+      </w:r>
+      <w:proofErr w:type="spellStart"/>
+      <w:r>
+        <w:t>which</w:t>
+      </w:r>
+      <w:proofErr w:type="spellEnd"/>
+      <w:r>
+        <w:t xml:space="preserve"> </w:t>
+      </w:r>
+      <w:proofErr w:type="spellStart"/>
+      <w:r>
+        <w:t>adds</w:t>
+      </w:r>
+      <w:proofErr w:type="spellEnd"/>
+      <w:r>
+        <w:t xml:space="preserve"> to </w:t>
+      </w:r>
+      <w:proofErr w:type="spellStart"/>
+      <w:r>
+        <w:t>the</w:t>
+      </w:r>
+      <w:proofErr w:type="spellEnd"/>
+      <w:r>
+        <w:t xml:space="preserve"> horror </w:t>
+      </w:r>
+      <w:proofErr w:type="spellStart"/>
+      <w:r>
+        <w:t>aspect</w:t>
+      </w:r>
+      <w:proofErr w:type="spellEnd"/>
+      <w:r>
+        <w:t xml:space="preserve"> </w:t>
+      </w:r>
+      <w:proofErr w:type="spellStart"/>
+      <w:r>
+        <w:t>of</w:t>
+      </w:r>
+      <w:proofErr w:type="spellEnd"/>
+      <w:r>
+        <w:t xml:space="preserve"> </w:t>
+      </w:r>
+      <w:proofErr w:type="spellStart"/>
+      <w:r>
+        <w:t>the</w:t>
+      </w:r>
+      <w:proofErr w:type="spellEnd"/>
+      <w:r>
+        <w:t xml:space="preserve"> game </w:t>
+      </w:r>
+      <w:proofErr w:type="spellStart"/>
+      <w:r>
+        <w:t>for</w:t>
+      </w:r>
+      <w:proofErr w:type="spellEnd"/>
+      <w:r>
+        <w:t xml:space="preserve"> </w:t>
+      </w:r>
+      <w:proofErr w:type="spellStart"/>
+      <w:r>
+        <w:t>people</w:t>
+      </w:r>
+      <w:proofErr w:type="spellEnd"/>
+      <w:r>
+        <w:t xml:space="preserve"> </w:t>
+      </w:r>
+      <w:proofErr w:type="spellStart"/>
+      <w:r>
+        <w:t>who</w:t>
+      </w:r>
+      <w:proofErr w:type="spellEnd"/>
+      <w:r>
+        <w:t xml:space="preserve"> </w:t>
+      </w:r>
+      <w:proofErr w:type="spellStart"/>
+      <w:r>
+        <w:t>know</w:t>
+      </w:r>
+      <w:proofErr w:type="spellEnd"/>
+      <w:r>
+        <w:t xml:space="preserve"> </w:t>
+      </w:r>
+      <w:proofErr w:type="spellStart"/>
+      <w:r>
+        <w:t>the</w:t>
+      </w:r>
+      <w:proofErr w:type="spellEnd"/>
+      <w:r>
+        <w:t xml:space="preserve"> place.</w:t>
       </w:r>
       <w:r>
         <w:br w:type="page"/>
@@ -3652,8 +3984,8 @@
       <w:bookmarkStart w:id="3" w:name="_Toc514035442"/>
       <w:bookmarkStart w:id="4" w:name="_Toc4166491"/>
       <w:bookmarkStart w:id="5" w:name="_Toc4363417"/>
-      <w:bookmarkStart w:id="6" w:name="_Toc509612568"/>
-      <w:bookmarkStart w:id="7" w:name="_Toc162888663"/>
+      <w:bookmarkStart w:id="6" w:name="_Toc162888663"/>
+      <w:bookmarkStart w:id="7" w:name="_Toc509612568"/>
       <w:r>
         <w:lastRenderedPageBreak/>
         <w:t>Úvod</w:t>
@@ -3664,43 +3996,43 @@
       <w:bookmarkEnd w:id="3"/>
       <w:bookmarkEnd w:id="4"/>
       <w:bookmarkEnd w:id="5"/>
+      <w:bookmarkEnd w:id="6"/>
+    </w:p>
+    <w:p>
+      <w:pPr>
+        <w:pStyle w:val="Text"/>
+      </w:pPr>
+      <w:r>
+        <w:t>T</w:t>
+      </w:r>
+      <w:r>
+        <w:t>ato práce se zabývá nejen samotnou tvorbou mé</w:t>
+      </w:r>
+      <w:r>
+        <w:t xml:space="preserve"> hry</w:t>
+      </w:r>
+      <w:r>
+        <w:t xml:space="preserve">, ale také historií a problematikou </w:t>
+      </w:r>
+      <w:r>
+        <w:t>neeuklidovské geometrie</w:t>
+      </w:r>
+      <w:r>
+        <w:t xml:space="preserve"> jako takové.</w:t>
+      </w:r>
+      <w:r>
+        <w:t xml:space="preserve"> </w:t>
+      </w:r>
+      <w:r>
+        <w:t>Jedná se o velmi zajímavou oblast matematiky, která není pro její složitost na středních školách probírána, přesto má ale široké využití na poli tvorby simulací a her.</w:t>
+      </w:r>
+    </w:p>
+    <w:p>
+      <w:pPr>
+        <w:pStyle w:val="Podnadpisek"/>
+      </w:pPr>
+      <w:bookmarkStart w:id="8" w:name="_Toc162888664"/>
       <w:bookmarkEnd w:id="7"/>
-    </w:p>
-    <w:p>
-      <w:pPr>
-        <w:pStyle w:val="Text"/>
-      </w:pPr>
-      <w:r>
-        <w:t>T</w:t>
-      </w:r>
-      <w:r>
-        <w:t>ato práce se zabývá nejen samotnou tvorbou mé</w:t>
-      </w:r>
-      <w:r>
-        <w:t xml:space="preserve"> hry</w:t>
-      </w:r>
-      <w:r>
-        <w:t xml:space="preserve">, ale také historií a problematikou </w:t>
-      </w:r>
-      <w:r>
-        <w:t>neeuklidovské geometrie</w:t>
-      </w:r>
-      <w:r>
-        <w:t xml:space="preserve"> jako takové.</w:t>
-      </w:r>
-      <w:r>
-        <w:t xml:space="preserve"> </w:t>
-      </w:r>
-      <w:r>
-        <w:t>Jedná se o velmi zajímavou oblast matematiky, která není pro její složitost na středních školách probírána, přesto má ale široké využití na poli tvorby simulací a her.</w:t>
-      </w:r>
-    </w:p>
-    <w:p>
-      <w:pPr>
-        <w:pStyle w:val="Podnadpisek"/>
-      </w:pPr>
-      <w:bookmarkStart w:id="8" w:name="_Toc162888664"/>
-      <w:bookmarkEnd w:id="6"/>
       <w:r>
         <w:t>Cíl práce</w:t>
       </w:r>
@@ -5973,7 +6305,6 @@
           <w:id w:val="-144133193"/>
           <w:citation/>
         </w:sdtPr>
-        <w:sdtEndPr/>
         <w:sdtContent>
           <w:r>
             <w:rPr>
@@ -7797,13 +8128,7 @@
         <w:rPr>
           <w:lang w:eastAsia="en-US"/>
         </w:rPr>
-        <w:t xml:space="preserve"> </w:t>
-      </w:r>
-      <w:r>
-        <w:rPr>
-          <w:lang w:eastAsia="en-US"/>
-        </w:rPr>
-        <w:t>velice ušetřil</w:t>
+        <w:t xml:space="preserve"> velice ušetřil</w:t>
       </w:r>
       <w:r>
         <w:rPr>
@@ -8591,7 +8916,6 @@
           <w:docPartUnique/>
         </w:docPartObj>
       </w:sdtPr>
-      <w:sdtEndPr/>
       <w:sdtContent>
         <w:p>
           <w:pPr>
@@ -8607,7 +8931,6 @@
             <w:id w:val="111145805"/>
             <w:bibliography/>
           </w:sdtPr>
-          <w:sdtEndPr/>
           <w:sdtContent>
             <w:p>
               <w:pPr>

</xml_diff>